<commit_message>
added files used to calculate Hudson's Fst with python and R scripts, plus new output from amova when only sampling sites with >1 individual were included
</commit_message>
<xml_diff>
--- a/Figures_Tables/amova/amova.docx
+++ b/Figures_Tables/amova/amova.docx
@@ -17,7 +17,7 @@
         <w:tblLook w:firstRow="1" w:lastRow="0" w:firstColumn="0" w:lastColumn="0" w:noHBand="0" w:noVBand="1"/>
       </w:tblPr>
       <w:tblGrid>
-        <w:gridCol w:w="4777"/>
+        <w:gridCol w:w="5045"/>
         <w:gridCol w:w="778"/>
         <w:gridCol w:w="1512"/>
         <w:gridCol w:w="1084"/>
@@ -432,7 +432,7 @@
                 <w:szCs w:val="22"/>
                 <w:color w:val="000000"/>
               </w:rPr>
-              <w:t xml:space="preserve">Among populations within urban/rural groups</w:t>
+              <w:t xml:space="preserve">Among sampling sites within urban/rural groups</w:t>
             </w:r>
           </w:p>
         </w:tc>
@@ -571,7 +571,7 @@
       </w:tr>
       <w:tr>
         <w:trPr>
-          <w:trHeight w:val="612" w:hRule="auto"/>
+          <w:trHeight w:val="614" w:hRule="auto"/>
         </w:trPr>
         body3
         <w:tc>
@@ -614,7 +614,7 @@
                 <w:szCs w:val="22"/>
                 <w:color w:val="000000"/>
               </w:rPr>
-              <w:t xml:space="preserve">Within populations</w:t>
+              <w:t xml:space="preserve">Within sampling sites</w:t>
             </w:r>
           </w:p>
         </w:tc>

</xml_diff>